<commit_message>
(FINAL ONE) SP/CP specs NEW SAML Service PROVIDER- IDP Initiated
</commit_message>
<xml_diff>
--- a/SAML Service Provider.docx
+++ b/SAML Service Provider.docx
@@ -5659,15 +5659,7 @@
                 <w:color w:val="000000" w:themeColor="text1"/>
                 <w:sz w:val="18"/>
               </w:rPr>
-              <w:t>A</w:t>
-            </w:r>
-            <w:r>
-              <w:rPr>
-                <w:rFonts w:cstheme="minorHAnsi"/>
-                <w:color w:val="000000" w:themeColor="text1"/>
-                <w:sz w:val="18"/>
-              </w:rPr>
-              <w:t>ssertion</w:t>
+              <w:t>Assertion</w:t>
             </w:r>
             <w:r>
               <w:rPr>
@@ -5738,15 +5730,7 @@
                 <w:color w:val="000000" w:themeColor="text1"/>
                 <w:sz w:val="18"/>
               </w:rPr>
-              <w:t>"http://localhost:51394/SAML/AssertionConsumerService.aspx?binding=</w:t>
-            </w:r>
-            <w:r>
-              <w:rPr>
-                <w:rFonts w:cstheme="minorHAnsi"/>
-                <w:color w:val="000000" w:themeColor="text1"/>
-                <w:sz w:val="18"/>
-              </w:rPr>
-              <w:t xml:space="preserve"> </w:t>
+              <w:t xml:space="preserve">"http://localhost:51394/SAML/AssertionConsumerService.aspx?binding= </w:t>
             </w:r>
             <w:proofErr w:type="gramStart"/>
             <w:r>
@@ -5764,23 +5748,7 @@
                 <w:color w:val="000000" w:themeColor="text1"/>
                 <w:sz w:val="18"/>
               </w:rPr>
-              <w:t>:names:tc:SAML:2.0:bindings:HTTP-Artifact</w:t>
-            </w:r>
-            <w:r>
-              <w:rPr>
-                <w:rFonts w:cstheme="minorHAnsi"/>
-                <w:color w:val="000000" w:themeColor="text1"/>
-                <w:sz w:val="18"/>
-              </w:rPr>
-              <w:t xml:space="preserve"> </w:t>
-            </w:r>
-            <w:r>
-              <w:rPr>
-                <w:rFonts w:cstheme="minorHAnsi"/>
-                <w:color w:val="000000" w:themeColor="text1"/>
-                <w:sz w:val="18"/>
-              </w:rPr>
-              <w:t>"</w:t>
+              <w:t>:names:tc:SAML:2.0:bindings:HTTP-Artifact "</w:t>
             </w:r>
           </w:p>
         </w:tc>
@@ -6179,15 +6147,7 @@
                 <w:color w:val="000000" w:themeColor="text1"/>
                 <w:sz w:val="18"/>
               </w:rPr>
-              <w:t>"http://localhost:51388/SAML/SSOService.aspx?binding=</w:t>
-            </w:r>
-            <w:r>
-              <w:rPr>
-                <w:rFonts w:cstheme="minorHAnsi"/>
-                <w:color w:val="000000" w:themeColor="text1"/>
-                <w:sz w:val="18"/>
-              </w:rPr>
-              <w:t xml:space="preserve"> </w:t>
+              <w:t xml:space="preserve">"http://localhost:51388/SAML/SSOService.aspx?binding= </w:t>
             </w:r>
             <w:proofErr w:type="gramStart"/>
             <w:r>
@@ -6632,7 +6592,6 @@
                 <w:szCs w:val="19"/>
               </w:rPr>
             </w:pPr>
-            <w:bookmarkStart w:id="0" w:name="_GoBack"/>
             <w:r>
               <w:rPr>
                 <w:rFonts w:cstheme="minorHAnsi"/>
@@ -6649,23 +6608,7 @@
                 <w:sz w:val="19"/>
                 <w:szCs w:val="19"/>
               </w:rPr>
-              <w:t>?RequestBinding=HTTPArtifact&amp;ResponseBinding=HTTPArtifact&amp;PartnerId=</w:t>
-            </w:r>
-            <w:r>
-              <w:rPr>
-                <w:rFonts w:cstheme="minorHAnsi"/>
-                <w:color w:val="000000" w:themeColor="text1"/>
-                <w:sz w:val="18"/>
-              </w:rPr>
-              <w:t xml:space="preserve"> </w:t>
-            </w:r>
-            <w:r>
-              <w:rPr>
-                <w:rFonts w:cstheme="minorHAnsi"/>
-                <w:color w:val="000000" w:themeColor="text1"/>
-                <w:sz w:val="18"/>
-              </w:rPr>
-              <w:t>http://localhost:51394/SAML/AssertionConsumerService.aspx</w:t>
+              <w:t>?RequestBinding=HTTP</w:t>
             </w:r>
             <w:r>
               <w:rPr>
@@ -6674,7 +6617,7 @@
                 <w:sz w:val="19"/>
                 <w:szCs w:val="19"/>
               </w:rPr>
-              <w:t xml:space="preserve"> </w:t>
+              <w:t>-</w:t>
             </w:r>
             <w:r>
               <w:rPr>
@@ -6683,15 +6626,7 @@
                 <w:sz w:val="19"/>
                 <w:szCs w:val="19"/>
               </w:rPr>
-              <w:t>&amp;Target=</w:t>
-            </w:r>
-            <w:r>
-              <w:rPr>
-                <w:rFonts w:cstheme="minorHAnsi"/>
-                <w:color w:val="000000" w:themeColor="text1"/>
-                <w:sz w:val="18"/>
-              </w:rPr>
-              <w:t>http://localhost:51394/default.aspx</w:t>
+              <w:t>Artifact&amp;ResponseBinding=HTTP</w:t>
             </w:r>
             <w:r>
               <w:rPr>
@@ -6700,10 +6635,61 @@
                 <w:sz w:val="19"/>
                 <w:szCs w:val="19"/>
               </w:rPr>
+              <w:t>-</w:t>
+            </w:r>
+            <w:r>
+              <w:rPr>
+                <w:rFonts w:ascii="Consolas" w:hAnsi="Consolas" w:cs="Consolas"/>
+                <w:color w:val="008000"/>
+                <w:sz w:val="19"/>
+                <w:szCs w:val="19"/>
+              </w:rPr>
+              <w:t>Artifact&amp;PartnerId=</w:t>
+            </w:r>
+            <w:r>
+              <w:rPr>
+                <w:rFonts w:cstheme="minorHAnsi"/>
+                <w:color w:val="000000" w:themeColor="text1"/>
+                <w:sz w:val="18"/>
+              </w:rPr>
+              <w:t xml:space="preserve"> http://localhost:51394/SAML/AssertionConsumerService.aspx</w:t>
+            </w:r>
+            <w:r>
+              <w:rPr>
+                <w:rFonts w:ascii="Consolas" w:hAnsi="Consolas" w:cs="Consolas"/>
+                <w:color w:val="008000"/>
+                <w:sz w:val="19"/>
+                <w:szCs w:val="19"/>
+              </w:rPr>
+              <w:t xml:space="preserve"> </w:t>
+            </w:r>
+            <w:r>
+              <w:rPr>
+                <w:rFonts w:ascii="Consolas" w:hAnsi="Consolas" w:cs="Consolas"/>
+                <w:color w:val="008000"/>
+                <w:sz w:val="19"/>
+                <w:szCs w:val="19"/>
+              </w:rPr>
+              <w:t>&amp;Target=</w:t>
+            </w:r>
+            <w:r>
+              <w:rPr>
+                <w:rFonts w:cstheme="minorHAnsi"/>
+                <w:color w:val="000000" w:themeColor="text1"/>
+                <w:sz w:val="18"/>
+              </w:rPr>
+              <w:t>http://localhost:51394/default.aspx</w:t>
+            </w:r>
+            <w:r>
+              <w:rPr>
+                <w:rFonts w:ascii="Consolas" w:hAnsi="Consolas" w:cs="Consolas"/>
+                <w:color w:val="008000"/>
+                <w:sz w:val="19"/>
+                <w:szCs w:val="19"/>
+              </w:rPr>
               <w:t>?function=&amp;NameIdFormat=Email&amp;esrvcID=OSAM&amp;param1=abc&amp;param2=def</w:t>
             </w:r>
           </w:p>
-          <w:bookmarkEnd w:id="0"/>
           <w:p>
             <w:pPr>
               <w:rPr>
@@ -6843,6 +6829,8 @@
             </w:r>
           </w:p>
         </w:tc>
+        <w:bookmarkStart w:id="0" w:name="_GoBack"/>
+        <w:bookmarkEnd w:id="0"/>
       </w:tr>
       <w:tr>
         <w:trPr>
@@ -6942,6 +6930,7 @@
           <w:rFonts w:cstheme="minorHAnsi"/>
           <w:color w:val="000000" w:themeColor="text1"/>
         </w:rPr>
+        <w:lastRenderedPageBreak/>
         <w:tab/>
       </w:r>
       <w:r>
@@ -7331,15 +7320,7 @@
                 <w:color w:val="000000" w:themeColor="text1"/>
                 <w:sz w:val="18"/>
               </w:rPr>
-              <w:t>Page_Load</w:t>
-            </w:r>
-            <w:r>
-              <w:rPr>
-                <w:rFonts w:cstheme="minorHAnsi"/>
-                <w:color w:val="000000" w:themeColor="text1"/>
-                <w:sz w:val="18"/>
-              </w:rPr>
-              <w:t xml:space="preserve"> </w:t>
+              <w:t xml:space="preserve">Page_Load </w:t>
             </w:r>
           </w:p>
           <w:p>
@@ -7515,15 +7496,7 @@
                 <w:color w:val="000000" w:themeColor="text1"/>
                 <w:sz w:val="18"/>
               </w:rPr>
-              <w:t xml:space="preserve"> </w:t>
-            </w:r>
-            <w:r>
-              <w:rPr>
-                <w:rFonts w:cstheme="minorHAnsi"/>
-                <w:color w:val="000000" w:themeColor="text1"/>
-                <w:sz w:val="18"/>
-              </w:rPr>
-              <w:t>IsLocalLoginRequired</w:t>
+              <w:t xml:space="preserve"> IsLocalLoginRequired</w:t>
             </w:r>
           </w:p>
         </w:tc>
@@ -8523,6 +8496,7 @@
                 <w:color w:val="000000" w:themeColor="text1"/>
                 <w:sz w:val="18"/>
               </w:rPr>
+              <w:lastRenderedPageBreak/>
               <w:t>SendLogoutResponse</w:t>
             </w:r>
           </w:p>
@@ -8548,6 +8522,7 @@
                 <w:b/>
                 <w:color w:val="000000" w:themeColor="text1"/>
               </w:rPr>
+              <w:lastRenderedPageBreak/>
               <w:t>SLOService</w:t>
             </w:r>
           </w:p>
@@ -9078,7 +9053,7 @@
         <v:path o:extrusionok="f" gradientshapeok="t" o:connecttype="rect"/>
         <o:lock v:ext="edit" aspectratio="t"/>
       </v:shapetype>
-      <v:shape id="_x0000_i1225" type="#_x0000_t75" style="width:11.5pt;height:11.5pt" o:bullet="t">
+      <v:shape id="_x0000_i1027" type="#_x0000_t75" style="width:11.5pt;height:11.5pt" o:bullet="t">
         <v:imagedata r:id="rId1" o:title="mso9F87"/>
       </v:shape>
     </w:pict>
@@ -11489,6 +11464,7 @@
   <w:style w:type="character" w:default="1" w:styleId="DefaultParagraphFont">
     <w:name w:val="Default Paragraph Font"/>
     <w:uiPriority w:val="1"/>
+    <w:semiHidden/>
     <w:unhideWhenUsed/>
   </w:style>
   <w:style w:type="table" w:default="1" w:styleId="TableNormal">

</xml_diff>